<commit_message>
first result! for PTA_v1 tho
led to the fixes found in PTA_v2 and PTA_v3
</commit_message>
<xml_diff>
--- a/Playtest/PlayTest_Questionnaire.docx
+++ b/Playtest/PlayTest_Questionnaire.docx
@@ -604,12 +604,7 @@
       </w:pPr>
       <w:r>
         <w:lastRenderedPageBreak/>
-        <w:t>Obj</w:t>
-      </w:r>
-      <w:bookmarkStart w:id="0" w:name="_GoBack"/>
-      <w:bookmarkEnd w:id="0"/>
-      <w:r>
-        <w:t>ectives</w:t>
+        <w:t>Objectives</w:t>
       </w:r>
       <w:r>
         <w:t>/Feeling</w:t>
@@ -1235,10 +1230,24 @@
           </w:tcPr>
           <w:p>
             <w:r>
-              <w:t xml:space="preserve">Can you describe how, as master, you could use a fireball? </w:t>
-            </w:r>
-            <w:r>
-              <w:t>What indicators were there?</w:t>
+              <w:t>Can you describe how</w:t>
+            </w:r>
+            <w:r>
+              <w:t xml:space="preserve"> </w:t>
+            </w:r>
+            <w:r>
+              <w:t>you could use a fireball</w:t>
+            </w:r>
+            <w:r>
+              <w:t xml:space="preserve"> or a </w:t>
+            </w:r>
+            <w:proofErr w:type="spellStart"/>
+            <w:r>
+              <w:t>debuff</w:t>
+            </w:r>
+            <w:proofErr w:type="spellEnd"/>
+            <w:r>
+              <w:t>? What indicators were there?</w:t>
             </w:r>
           </w:p>
         </w:tc>
@@ -1263,7 +1272,7 @@
           </w:tcPr>
           <w:p>
             <w:r>
-              <w:t>Can you describe how, as master, you could move through the level? What indicators were there?</w:t>
+              <w:t>Can you describe how you could move through the level? What indicators were there?</w:t>
             </w:r>
           </w:p>
         </w:tc>
@@ -1288,13 +1297,10 @@
           </w:tcPr>
           <w:p>
             <w:r>
-              <w:t xml:space="preserve">On a scale from 1 (worst) to 7 (best), how enjoyable was the movement/navigation with </w:t>
-            </w:r>
-            <w:r>
-              <w:t>the master</w:t>
-            </w:r>
-            <w:r>
-              <w:t>?</w:t>
+              <w:t xml:space="preserve">Assuming you used master teleportation: </w:t>
+            </w:r>
+            <w:r>
+              <w:t>On a scale from 1 (worst) to 7 (best), how enjoyable was the movement/navigation with the master?</w:t>
             </w:r>
           </w:p>
         </w:tc>
@@ -1574,7 +1580,7 @@
           </w:tcPr>
           <w:p>
             <w:r>
-              <w:t>Did you make use of master teleportation?</w:t>
+              <w:t>Which master abilities did you use?</w:t>
             </w:r>
           </w:p>
         </w:tc>
@@ -1599,10 +1605,7 @@
           </w:tcPr>
           <w:p>
             <w:r>
-              <w:t>Which master abilities did you use?</w:t>
-            </w:r>
-            <w:r>
-              <w:t xml:space="preserve"> </w:t>
+              <w:t>How useful do you think each of the abilities was?</w:t>
             </w:r>
           </w:p>
         </w:tc>
@@ -1652,13 +1655,7 @@
           </w:tcPr>
           <w:p>
             <w:r>
-              <w:t xml:space="preserve">What did you like the </w:t>
-            </w:r>
-            <w:r>
-              <w:t>least</w:t>
-            </w:r>
-            <w:r>
-              <w:t xml:space="preserve"> about the master?</w:t>
+              <w:t>What did you like the least about the master?</w:t>
             </w:r>
           </w:p>
         </w:tc>
@@ -1724,7 +1721,15 @@
           </w:tcPr>
           <w:p>
             <w:r>
-              <w:t>Was there anything unclear about the control layouts?</w:t>
+              <w:t>W</w:t>
+            </w:r>
+            <w:r>
+              <w:t>ere the controls intuitive or w</w:t>
+            </w:r>
+            <w:bookmarkStart w:id="0" w:name="_GoBack"/>
+            <w:bookmarkEnd w:id="0"/>
+            <w:r>
+              <w:t>as there anything unclear about the control layouts?</w:t>
             </w:r>
           </w:p>
         </w:tc>
@@ -1939,13 +1944,7 @@
           </w:tcPr>
           <w:p>
             <w:r>
-              <w:t>Overall, what are the three elements of the game you liked the</w:t>
-            </w:r>
-            <w:r>
-              <w:t xml:space="preserve"> least</w:t>
-            </w:r>
-            <w:r>
-              <w:t>?</w:t>
+              <w:t>Overall, what are the three elements of the game you liked the least?</w:t>
             </w:r>
           </w:p>
         </w:tc>
@@ -2108,6 +2107,7 @@
         <w:docPartUnique/>
       </w:docPartObj>
     </w:sdtPr>
+    <w:sdtEndPr/>
     <w:sdtContent>
       <w:sdt>
         <w:sdtPr>
@@ -2117,6 +2117,7 @@
             <w:docPartUnique/>
           </w:docPartObj>
         </w:sdtPr>
+        <w:sdtEndPr/>
         <w:sdtContent>
           <w:p>
             <w:pPr>
@@ -2156,7 +2157,7 @@
                 <w:bCs/>
                 <w:noProof/>
               </w:rPr>
-              <w:t>1</w:t>
+              <w:t>5</w:t>
             </w:r>
             <w:r>
               <w:rPr>
@@ -2493,6 +2494,7 @@
     <w:lsdException w:name="HTML Sample" w:semiHidden="1" w:unhideWhenUsed="1"/>
     <w:lsdException w:name="HTML Typewriter" w:semiHidden="1" w:unhideWhenUsed="1"/>
     <w:lsdException w:name="HTML Variable" w:semiHidden="1" w:unhideWhenUsed="1"/>
+    <w:lsdException w:name="Normal Table" w:semiHidden="1" w:unhideWhenUsed="1"/>
     <w:lsdException w:name="annotation subject" w:semiHidden="1" w:unhideWhenUsed="1"/>
     <w:lsdException w:name="No List" w:semiHidden="1" w:unhideWhenUsed="1"/>
     <w:lsdException w:name="Outline List 1" w:semiHidden="1" w:unhideWhenUsed="1"/>
@@ -2537,6 +2539,7 @@
     <w:lsdException w:name="Table Professional" w:semiHidden="1" w:unhideWhenUsed="1"/>
     <w:lsdException w:name="Table Subtle 1" w:semiHidden="1" w:unhideWhenUsed="1"/>
     <w:lsdException w:name="Table Subtle 2" w:semiHidden="1" w:unhideWhenUsed="1"/>
+    <w:lsdException w:name="Table Web 1" w:semiHidden="1" w:unhideWhenUsed="1"/>
     <w:lsdException w:name="Table Web 2" w:semiHidden="1" w:unhideWhenUsed="1"/>
     <w:lsdException w:name="Table Web 3" w:semiHidden="1" w:unhideWhenUsed="1"/>
     <w:lsdException w:name="Balloon Text" w:semiHidden="1" w:unhideWhenUsed="1"/>
@@ -3221,7 +3224,7 @@
 </file>
 
 <file path=customXml/itemProps1.xml><?xml version="1.0" encoding="utf-8"?>
-<ds:datastoreItem xmlns:ds="http://schemas.openxmlformats.org/officeDocument/2006/customXml" ds:itemID="{625E9550-4BD8-44B5-8947-88B85623AE66}">
+<ds:datastoreItem xmlns:ds="http://schemas.openxmlformats.org/officeDocument/2006/customXml" ds:itemID="{2FA7BD7F-B3E2-4849-8B45-A9914E4803D9}">
   <ds:schemaRefs>
     <ds:schemaRef ds:uri="http://schemas.openxmlformats.org/officeDocument/2006/bibliography"/>
   </ds:schemaRefs>

</xml_diff>